<commit_message>
delete unneccessary followCharacter function
</commit_message>
<xml_diff>
--- a/[PM] Xintong_PM_Meeting.docx
+++ b/[PM] Xintong_PM_Meeting.docx
@@ -3,8 +3,13 @@
 <w:document xmlns:wpc="http://schemas.microsoft.com/office/word/2010/wordprocessingCanvas" xmlns:mo="http://schemas.microsoft.com/office/mac/office/2008/main" xmlns:mc="http://schemas.openxmlformats.org/markup-compatibility/2006" xmlns:mv="urn:schemas-microsoft-com:mac:vml" xmlns:o="urn:schemas-microsoft-com:office:office" xmlns:r="http://schemas.openxmlformats.org/officeDocument/2006/relationships" xmlns:m="http://schemas.openxmlformats.org/officeDocument/2006/math" xmlns:v="urn:schemas-microsoft-com:vml" xmlns:wp14="http://schemas.microsoft.com/office/word/2010/wordprocessingDrawing" xmlns:wp="http://schemas.openxmlformats.org/drawingml/2006/wordprocessingDrawing" xmlns:w10="urn:schemas-microsoft-com:office:word" xmlns:w="http://schemas.openxmlformats.org/wordprocessingml/2006/main" xmlns:w14="http://schemas.microsoft.com/office/word/2010/wordml" xmlns:wpg="http://schemas.microsoft.com/office/word/2010/wordprocessingGroup" xmlns:wpi="http://schemas.microsoft.com/office/word/2010/wordprocessingInk" xmlns:wne="http://schemas.microsoft.com/office/word/2006/wordml" xmlns:wps="http://schemas.microsoft.com/office/word/2010/wordprocessingShape" mc:Ignorable="w14 wp14">
   <w:body>
     <w:p>
-      <w:r>
-        <w:t>Xintong:</w:t>
+      <w:proofErr w:type="spellStart"/>
+      <w:r>
+        <w:t>Xintong</w:t>
+      </w:r>
+      <w:proofErr w:type="spellEnd"/>
+      <w:r>
+        <w:t>:</w:t>
       </w:r>
     </w:p>
     <w:p/>
@@ -41,8 +46,13 @@
     </w:p>
     <w:p>
       <w:r>
-        <w:t xml:space="preserve">               - finished</w:t>
-      </w:r>
+        <w:t xml:space="preserve">               - </w:t>
+      </w:r>
+      <w:proofErr w:type="gramStart"/>
+      <w:r>
+        <w:t>finished</w:t>
+      </w:r>
+      <w:proofErr w:type="gramEnd"/>
     </w:p>
     <w:p>
       <w:pPr>
@@ -74,8 +84,13 @@
         <w:pStyle w:val="ListParagraph"/>
       </w:pPr>
       <w:r>
-        <w:t>- finished</w:t>
-      </w:r>
+        <w:t xml:space="preserve">- </w:t>
+      </w:r>
+      <w:proofErr w:type="gramStart"/>
+      <w:r>
+        <w:t>finished</w:t>
+      </w:r>
+      <w:proofErr w:type="gramEnd"/>
     </w:p>
     <w:p>
       <w:pPr>
@@ -107,7 +122,15 @@
         <w:ind w:left="720"/>
       </w:pPr>
       <w:r>
-        <w:t>- Tap instead of Swipe [ done ]</w:t>
+        <w:t xml:space="preserve">- Tap instead of Swipe </w:t>
+      </w:r>
+      <w:proofErr w:type="gramStart"/>
+      <w:r>
+        <w:t>[ done</w:t>
+      </w:r>
+      <w:proofErr w:type="gramEnd"/>
+      <w:r>
+        <w:t xml:space="preserve"> ]</w:t>
       </w:r>
     </w:p>
     <w:p>
@@ -181,11 +204,19 @@
           <w:i/>
         </w:rPr>
       </w:pPr>
+      <w:proofErr w:type="gramStart"/>
       <w:r>
         <w:rPr>
           <w:i/>
         </w:rPr>
-        <w:t>game was procedurally generated</w:t>
+        <w:t>game</w:t>
+      </w:r>
+      <w:proofErr w:type="gramEnd"/>
+      <w:r>
+        <w:rPr>
+          <w:i/>
+        </w:rPr>
+        <w:t xml:space="preserve"> was procedurally generated</w:t>
       </w:r>
       <w:r>
         <w:rPr>
@@ -205,7 +236,21 @@
         <w:rPr>
           <w:i/>
         </w:rPr>
-        <w:t xml:space="preserve">       -   added background and sound effects</w:t>
+        <w:t xml:space="preserve">       -   </w:t>
+      </w:r>
+      <w:proofErr w:type="gramStart"/>
+      <w:r>
+        <w:rPr>
+          <w:i/>
+        </w:rPr>
+        <w:t>added</w:t>
+      </w:r>
+      <w:proofErr w:type="gramEnd"/>
+      <w:r>
+        <w:rPr>
+          <w:i/>
+        </w:rPr>
+        <w:t xml:space="preserve"> background and sound effects</w:t>
       </w:r>
       <w:r>
         <w:rPr>
@@ -283,19 +328,27 @@
           <w:numId w:val="1"/>
         </w:numPr>
       </w:pPr>
+      <w:proofErr w:type="spellStart"/>
       <w:r>
         <w:t>Playstesting</w:t>
       </w:r>
-      <w:r>
-        <w:tab/>
+      <w:proofErr w:type="spellEnd"/>
+      <w:r>
+        <w:tab/>
+      </w:r>
+      <w:proofErr w:type="gramStart"/>
+      <w:r>
         <w:t xml:space="preserve">&amp; </w:t>
       </w:r>
       <w:r>
         <w:t xml:space="preserve"> </w:t>
       </w:r>
+      <w:proofErr w:type="spellStart"/>
       <w:r>
         <w:t>Bugfixing</w:t>
       </w:r>
+      <w:proofErr w:type="spellEnd"/>
+      <w:proofErr w:type="gramEnd"/>
       <w:r>
         <w:tab/>
       </w:r>
@@ -365,7 +418,15 @@
         <w:tab/>
       </w:r>
       <w:r>
-        <w:t>[done]</w:t>
+        <w:t>[</w:t>
+      </w:r>
+      <w:proofErr w:type="gramStart"/>
+      <w:r>
+        <w:t>done</w:t>
+      </w:r>
+      <w:proofErr w:type="gramEnd"/>
+      <w:r>
+        <w:t>]</w:t>
       </w:r>
       <w:r>
         <w:tab/>
@@ -395,27 +456,40 @@
           <w:numId w:val="1"/>
         </w:numPr>
       </w:pPr>
+      <w:proofErr w:type="spellStart"/>
       <w:r>
         <w:t>Powerups</w:t>
       </w:r>
-      <w:r>
-        <w:tab/>
-      </w:r>
-      <w:r>
-        <w:tab/>
-        <w:t xml:space="preserve"> [in progress]</w:t>
-      </w:r>
-      <w:r>
-        <w:tab/>
-      </w:r>
-      <w:r>
-        <w:tab/>
-      </w:r>
-      <w:r>
-        <w:tab/>
-      </w:r>
-      <w:r>
-        <w:tab/>
+      <w:proofErr w:type="spellEnd"/>
+      <w:r>
+        <w:tab/>
+      </w:r>
+      <w:r>
+        <w:tab/>
+        <w:t xml:space="preserve"> [</w:t>
+      </w:r>
+      <w:r>
+        <w:t>done</w:t>
+      </w:r>
+      <w:r>
+        <w:t>]</w:t>
+      </w:r>
+      <w:r>
+        <w:tab/>
+      </w:r>
+      <w:r>
+        <w:tab/>
+      </w:r>
+      <w:r>
+        <w:tab/>
+      </w:r>
+      <w:r>
+        <w:tab/>
+      </w:r>
+      <w:r>
+        <w:tab/>
+      </w:r>
+      <w:r>
         <w:t>April 14,2015</w:t>
       </w:r>
     </w:p>
@@ -428,23 +502,29 @@
         </w:numPr>
       </w:pPr>
       <w:r>
-        <w:t>Facebook Integration [planned]</w:t>
-      </w:r>
-      <w:r>
-        <w:tab/>
-      </w:r>
-      <w:r>
-        <w:tab/>
-      </w:r>
-      <w:r>
-        <w:tab/>
-      </w:r>
-      <w:r>
-        <w:tab/>
-        <w:t>April 21,2015</w:t>
+        <w:t>Facebook Integration [</w:t>
+      </w:r>
+      <w:r>
+        <w:t xml:space="preserve">done </w:t>
       </w:r>
       <w:bookmarkStart w:id="0" w:name="_GoBack"/>
       <w:bookmarkEnd w:id="0"/>
+      <w:r>
+        <w:t>with bugs</w:t>
+      </w:r>
+      <w:r>
+        <w:t>]</w:t>
+      </w:r>
+      <w:r>
+        <w:tab/>
+      </w:r>
+      <w:r>
+        <w:tab/>
+      </w:r>
+      <w:r>
+        <w:tab/>
+        <w:t>April 21,2015</w:t>
+      </w:r>
     </w:p>
     <w:p>
       <w:pPr>
@@ -520,27 +600,37 @@
         </w:numPr>
       </w:pPr>
       <w:r>
-        <w:t>Social – Virality</w:t>
-      </w:r>
-      <w:r>
-        <w:tab/>
-      </w:r>
-      <w:r>
-        <w:tab/>
-      </w:r>
-      <w:r>
-        <w:tab/>
-      </w:r>
-      <w:r>
-        <w:tab/>
-      </w:r>
-      <w:r>
-        <w:tab/>
-      </w:r>
-      <w:r>
-        <w:tab/>
-        <w:t>May</w:t>
-      </w:r>
+        <w:t>In app purchase bubble</w:t>
+      </w:r>
+      <w:r>
+        <w:tab/>
+      </w:r>
+      <w:r>
+        <w:tab/>
+      </w:r>
+      <w:r>
+        <w:tab/>
+      </w:r>
+      <w:r>
+        <w:tab/>
+      </w:r>
+      <w:r>
+        <w:tab/>
+      </w:r>
+      <w:r>
+        <w:t>April 28,2015</w:t>
+      </w:r>
+      <w:r>
+        <w:tab/>
+      </w:r>
+      <w:r>
+        <w:tab/>
+      </w:r>
+    </w:p>
+    <w:p>
+      <w:pPr>
+        <w:pStyle w:val="ListParagraph"/>
+      </w:pPr>
     </w:p>
     <w:p>
       <w:pPr>

</xml_diff>

<commit_message>
PM meeting Apr 28
</commit_message>
<xml_diff>
--- a/[PM] Xintong_PM_Meeting.docx
+++ b/[PM] Xintong_PM_Meeting.docx
@@ -486,9 +486,8 @@
       <w:r>
         <w:tab/>
       </w:r>
-      <w:r>
-        <w:tab/>
-      </w:r>
+      <w:bookmarkStart w:id="0" w:name="_GoBack"/>
+      <w:bookmarkEnd w:id="0"/>
       <w:r>
         <w:t>April 14,2015</w:t>
       </w:r>
@@ -505,12 +504,7 @@
         <w:t>Facebook Integration [</w:t>
       </w:r>
       <w:r>
-        <w:t xml:space="preserve">done </w:t>
-      </w:r>
-      <w:bookmarkStart w:id="0" w:name="_GoBack"/>
-      <w:bookmarkEnd w:id="0"/>
-      <w:r>
-        <w:t>with bugs</w:t>
+        <w:t>done</w:t>
       </w:r>
       <w:r>
         <w:t>]</w:t>
@@ -523,6 +517,11 @@
       </w:r>
       <w:r>
         <w:tab/>
+      </w:r>
+      <w:r>
+        <w:tab/>
+      </w:r>
+      <w:r>
         <w:t>April 21,2015</w:t>
       </w:r>
     </w:p>
@@ -541,6 +540,9 @@
         <w:tab/>
       </w:r>
       <w:r>
+        <w:t>[done]</w:t>
+      </w:r>
+      <w:r>
         <w:tab/>
       </w:r>
       <w:r>
@@ -575,6 +577,9 @@
         <w:tab/>
       </w:r>
       <w:r>
+        <w:t>[to do]</w:t>
+      </w:r>
+      <w:r>
         <w:tab/>
       </w:r>
       <w:r>
@@ -606,18 +611,16 @@
         <w:tab/>
       </w:r>
       <w:r>
-        <w:tab/>
-      </w:r>
-      <w:r>
-        <w:tab/>
-      </w:r>
-      <w:r>
-        <w:tab/>
-      </w:r>
-      <w:r>
-        <w:tab/>
-      </w:r>
-      <w:r>
+        <w:t>[in progress]</w:t>
+      </w:r>
+      <w:r>
+        <w:tab/>
+      </w:r>
+      <w:r>
+        <w:tab/>
+      </w:r>
+      <w:r>
+        <w:tab/>
         <w:t>April 28,2015</w:t>
       </w:r>
       <w:r>

</xml_diff>